<commit_message>
modif SAV & commentaires
</commit_message>
<xml_diff>
--- a/Commandes.docx
+++ b/Commandes.docx
@@ -54,11 +54,9 @@
       <w:r>
         <w:t xml:space="preserve"> </w:t>
       </w:r>
-      <w:proofErr w:type="spellStart"/>
-      <w:r>
-        <w:t>postform</w:t>
-      </w:r>
-      <w:proofErr w:type="spellEnd"/>
+      <w:r>
+        <w:t>SAV &amp; commentaires</w:t>
+      </w:r>
       <w:r>
         <w:t>"</w:t>
       </w:r>

</xml_diff>